<commit_message>
edit: Update meeting minute for Week 3 day 1
</commit_message>
<xml_diff>
--- a/MeetingMinute/Week03Day01.docx
+++ b/MeetingMinute/Week03Day01.docx
@@ -22,7 +22,9 @@
         <w:t>MEETING AGENDA</w:t>
       </w:r>
     </w:p>
-    <w:p/>
+    <w:p>
+      <w:pPr/>
+    </w:p>
     <w:tbl>
       <w:tblPr>
         <w:tblStyle w:val="15"/>
@@ -61,6 +63,12 @@
             <w:insideV w:val="single" w:color="auto" w:sz="6" w:space="0"/>
           </w:tblBorders>
           <w:tblLayout w:type="fixed"/>
+          <w:tblCellMar>
+            <w:top w:w="0" w:type="dxa"/>
+            <w:left w:w="108" w:type="dxa"/>
+            <w:bottom w:w="0" w:type="dxa"/>
+            <w:right w:w="108" w:type="dxa"/>
+          </w:tblCellMar>
         </w:tblPrEx>
         <w:trPr>
           <w:cantSplit/>
@@ -391,6 +399,7 @@
             <w:insideH w:val="none" w:color="auto" w:sz="0" w:space="0"/>
             <w:insideV w:val="none" w:color="auto" w:sz="0" w:space="0"/>
           </w:tblBorders>
+          <w:shd w:val="clear" w:color="auto" w:fill="800080"/>
           <w:tblLayout w:type="fixed"/>
           <w:tblCellMar>
             <w:top w:w="0" w:type="dxa"/>
@@ -439,6 +448,7 @@
             <w:insideH w:val="none" w:color="auto" w:sz="0" w:space="0"/>
             <w:insideV w:val="none" w:color="auto" w:sz="0" w:space="0"/>
           </w:tblBorders>
+          <w:shd w:val="clear" w:color="auto" w:fill="800080"/>
           <w:tblLayout w:type="fixed"/>
           <w:tblCellMar>
             <w:top w:w="0" w:type="dxa"/>
@@ -506,6 +516,22 @@
                 <w:szCs w:val="18"/>
                 <w:lang w:val="en-US"/>
               </w:rPr>
+              <w:t>yes</w:t>
+            </w:r>
+          </w:p>
+          <w:p>
+            <w:pPr>
+              <w:pStyle w:val="16"/>
+              <w:rPr>
+                <w:szCs w:val="18"/>
+                <w:lang w:val="en-US"/>
+              </w:rPr>
+            </w:pPr>
+            <w:r>
+              <w:rPr>
+                <w:szCs w:val="18"/>
+                <w:lang w:val="en-US"/>
+              </w:rPr>
               <w:t>Should we allow teacher to change native language?</w:t>
             </w:r>
           </w:p>
@@ -522,6 +548,22 @@
                 <w:szCs w:val="18"/>
                 <w:lang w:val="en-US"/>
               </w:rPr>
+              <w:t>allow</w:t>
+            </w:r>
+          </w:p>
+          <w:p>
+            <w:pPr>
+              <w:pStyle w:val="16"/>
+              <w:rPr>
+                <w:szCs w:val="18"/>
+                <w:lang w:val="en-US"/>
+              </w:rPr>
+            </w:pPr>
+            <w:r>
+              <w:rPr>
+                <w:szCs w:val="18"/>
+                <w:lang w:val="en-US"/>
+              </w:rPr>
               <w:t>Should we allow teacher to add multiple native language?</w:t>
             </w:r>
           </w:p>
@@ -538,6 +580,22 @@
                 <w:szCs w:val="18"/>
                 <w:lang w:val="en-US"/>
               </w:rPr>
+              <w:t>Yes</w:t>
+            </w:r>
+          </w:p>
+          <w:p>
+            <w:pPr>
+              <w:pStyle w:val="16"/>
+              <w:rPr>
+                <w:szCs w:val="18"/>
+                <w:lang w:val="en-US"/>
+              </w:rPr>
+            </w:pPr>
+            <w:r>
+              <w:rPr>
+                <w:szCs w:val="18"/>
+                <w:lang w:val="en-US"/>
+              </w:rPr>
               <w:t>Voice Call or Video Call?</w:t>
             </w:r>
           </w:p>
@@ -549,12 +607,119 @@
                 <w:lang w:val="en-US"/>
               </w:rPr>
             </w:pPr>
+          </w:p>
+          <w:p>
+            <w:pPr>
+              <w:pStyle w:val="16"/>
+              <w:rPr>
+                <w:szCs w:val="18"/>
+                <w:lang w:val="en-US"/>
+              </w:rPr>
+            </w:pPr>
             <w:r>
               <w:rPr>
                 <w:szCs w:val="18"/>
                 <w:lang w:val="en-US"/>
               </w:rPr>
               <w:t>Send git repository.</w:t>
+            </w:r>
+          </w:p>
+          <w:p>
+            <w:pPr>
+              <w:pStyle w:val="16"/>
+              <w:rPr>
+                <w:szCs w:val="18"/>
+                <w:lang w:val="en-US"/>
+              </w:rPr>
+            </w:pPr>
+          </w:p>
+          <w:p>
+            <w:pPr>
+              <w:pStyle w:val="16"/>
+              <w:rPr>
+                <w:szCs w:val="18"/>
+                <w:lang w:val="en-US"/>
+              </w:rPr>
+            </w:pPr>
+            <w:r>
+              <w:rPr>
+                <w:szCs w:val="18"/>
+                <w:lang w:val="en-US"/>
+              </w:rPr>
+              <w:t>Absent -&gt; call, mail</w:t>
+            </w:r>
+          </w:p>
+          <w:p>
+            <w:pPr>
+              <w:pStyle w:val="16"/>
+              <w:rPr>
+                <w:szCs w:val="18"/>
+                <w:lang w:val="en-US"/>
+              </w:rPr>
+            </w:pPr>
+          </w:p>
+          <w:p>
+            <w:pPr>
+              <w:pStyle w:val="16"/>
+              <w:rPr>
+                <w:szCs w:val="18"/>
+                <w:lang w:val="en-US"/>
+              </w:rPr>
+            </w:pPr>
+            <w:r>
+              <w:rPr>
+                <w:szCs w:val="18"/>
+                <w:lang w:val="en-US"/>
+              </w:rPr>
+              <w:t>Edit sprint backlog</w:t>
+            </w:r>
+          </w:p>
+          <w:p>
+            <w:pPr>
+              <w:pStyle w:val="16"/>
+              <w:rPr>
+                <w:szCs w:val="18"/>
+                <w:lang w:val="en-US"/>
+              </w:rPr>
+            </w:pPr>
+            <w:r>
+              <w:rPr>
+                <w:szCs w:val="18"/>
+                <w:lang w:val="en-US"/>
+              </w:rPr>
+              <w:t>Edit use-case</w:t>
+            </w:r>
+          </w:p>
+          <w:p>
+            <w:pPr>
+              <w:pStyle w:val="16"/>
+              <w:rPr>
+                <w:szCs w:val="18"/>
+                <w:lang w:val="en-US"/>
+              </w:rPr>
+            </w:pPr>
+            <w:r>
+              <w:rPr>
+                <w:szCs w:val="18"/>
+                <w:lang w:val="en-US"/>
+              </w:rPr>
+              <w:t>Do mockup</w:t>
+            </w:r>
+          </w:p>
+          <w:p>
+            <w:pPr>
+              <w:pStyle w:val="16"/>
+              <w:rPr>
+                <w:szCs w:val="18"/>
+                <w:lang w:val="en-US"/>
+              </w:rPr>
+            </w:pPr>
+            <w:r>
+              <w:rPr>
+                <w:szCs w:val="18"/>
+                <w:lang w:val="en-US"/>
+              </w:rPr>
+              <w:t>Do physical data model</w:t>
             </w:r>
           </w:p>
         </w:tc>
@@ -1046,6 +1211,13 @@
                 <w:szCs w:val="18"/>
               </w:rPr>
             </w:pPr>
+            <w:r>
+              <w:rPr>
+                <w:rFonts w:hint="default"/>
+                <w:vertAlign w:val="baseline"/>
+              </w:rPr>
+              <w:t>Nguyễn Phước Thành</w:t>
+            </w:r>
           </w:p>
         </w:tc>
         <w:tc>
@@ -1064,8 +1236,16 @@
               <w:pStyle w:val="16"/>
               <w:rPr>
                 <w:szCs w:val="18"/>
-              </w:rPr>
-            </w:pPr>
+                <w:lang w:val="en-US"/>
+              </w:rPr>
+            </w:pPr>
+            <w:r>
+              <w:rPr>
+                <w:szCs w:val="18"/>
+                <w:lang w:val="en-US"/>
+              </w:rPr>
+              <w:t>Guest</w:t>
+            </w:r>
           </w:p>
         </w:tc>
         <w:tc>
@@ -1146,6 +1326,13 @@
                 <w:szCs w:val="18"/>
               </w:rPr>
             </w:pPr>
+            <w:r>
+              <w:rPr>
+                <w:rFonts w:hint="default"/>
+                <w:vertAlign w:val="baseline"/>
+              </w:rPr>
+              <w:t>Vũ Khánh Hưng</w:t>
+            </w:r>
           </w:p>
         </w:tc>
         <w:tc>
@@ -1164,8 +1351,18 @@
               <w:pStyle w:val="16"/>
               <w:rPr>
                 <w:szCs w:val="18"/>
-              </w:rPr>
-            </w:pPr>
+                <w:lang w:val="en-US"/>
+              </w:rPr>
+            </w:pPr>
+            <w:r>
+              <w:rPr>
+                <w:szCs w:val="18"/>
+                <w:lang w:val="en-US"/>
+              </w:rPr>
+              <w:t>Guest</w:t>
+            </w:r>
+            <w:bookmarkStart w:id="0" w:name="_GoBack"/>
+            <w:bookmarkEnd w:id="0"/>
           </w:p>
         </w:tc>
         <w:tc>
@@ -1773,8 +1970,6 @@
               </w:rPr>
               <w:t>Review Sprint Backlog</w:t>
             </w:r>
-            <w:bookmarkStart w:id="0" w:name="_GoBack"/>
-            <w:bookmarkEnd w:id="0"/>
           </w:p>
         </w:tc>
         <w:tc>
@@ -2231,7 +2426,9 @@
         </w:tc>
       </w:tr>
     </w:tbl>
-    <w:p/>
+    <w:p>
+      <w:pPr/>
+    </w:p>
     <w:p>
       <w:pPr>
         <w:pStyle w:val="2"/>
@@ -2255,7 +2452,9 @@
         <w:t>MEETING MINUTES</w:t>
       </w:r>
     </w:p>
-    <w:p/>
+    <w:p>
+      <w:pPr/>
+    </w:p>
     <w:tbl>
       <w:tblPr>
         <w:tblStyle w:val="15"/>
@@ -4773,18 +4972,17 @@
           <w:r>
             <w:rPr>
               <w:rFonts w:cs="Arial"/>
-              <w:lang/>
             </w:rPr>
             <w:pict>
-              <v:shape id="_x0000_s2052" o:spid="_x0000_s2052" o:spt="75" type="#_x0000_t75" style="position:absolute;left:0pt;margin-left:1.85pt;margin-top:0.05pt;height:35.1pt;width:23.05pt;mso-wrap-distance-bottom:0pt;mso-wrap-distance-left:9pt;mso-wrap-distance-right:9pt;mso-wrap-distance-top:0pt;z-index:-251658240;mso-width-relative:page;mso-height-relative:page;" o:ole="t" filled="f" stroked="f" coordsize="21600,21600" wrapcoords="-470 0 -470 21291 21600 21291 21600 0 -470 0">
+              <v:shape id="_x0000_s4097" o:spid="_x0000_s4097" o:spt="75" type="#_x0000_t75" style="position:absolute;left:0pt;margin-left:1.85pt;margin-top:0.05pt;height:35.1pt;width:23.05pt;mso-wrap-distance-bottom:0pt;mso-wrap-distance-left:9pt;mso-wrap-distance-right:9pt;mso-wrap-distance-top:0pt;z-index:-251658240;mso-width-relative:page;mso-height-relative:page;" o:ole="t" filled="f" stroked="f" coordsize="21600,21600">
                 <v:path/>
                 <v:fill on="f" alignshape="1" focussize="0,0"/>
                 <v:stroke on="f"/>
                 <v:imagedata r:id="rId2" grayscale="f" bilevel="f" o:title=""/>
-                <o:lock v:ext="edit"/>
+                <o:lock v:ext="edit" aspectratio="t"/>
                 <w10:wrap type="square"/>
               </v:shape>
-              <o:OLEObject Type="Embed" ProgID="Word.Picture.8" ShapeID="_x0000_s2052" DrawAspect="Content" ObjectID="_1468075725" r:id="rId1">
+              <o:OLEObject Type="Embed" ProgID="Word.Picture.8" ShapeID="_x0000_s4097" DrawAspect="Content" ObjectID="_1468075725" r:id="rId1">
                 <o:LockedField>false</o:LockedField>
               </o:OLEObject>
             </w:pict>
@@ -4896,9 +5094,9 @@
     <w:lsdException w:unhideWhenUsed="0" w:uiPriority="0" w:semiHidden="0" w:name="toc 8"/>
     <w:lsdException w:unhideWhenUsed="0" w:uiPriority="0" w:semiHidden="0" w:name="toc 9"/>
     <w:lsdException w:unhideWhenUsed="0" w:uiPriority="0" w:semiHidden="0" w:name="Normal Indent"/>
-    <w:lsdException w:unhideWhenUsed="0" w:uiPriority="0" w:name="footnote text"/>
-    <w:lsdException w:unhideWhenUsed="0" w:uiPriority="0" w:name="annotation text"/>
-    <w:lsdException w:unhideWhenUsed="0" w:uiPriority="0" w:semiHidden="0" w:name="header"/>
+    <w:lsdException w:qFormat="1" w:unhideWhenUsed="0" w:uiPriority="0" w:name="footnote text"/>
+    <w:lsdException w:qFormat="1" w:unhideWhenUsed="0" w:uiPriority="0" w:name="annotation text"/>
+    <w:lsdException w:qFormat="1" w:unhideWhenUsed="0" w:uiPriority="0" w:semiHidden="0" w:name="header"/>
     <w:lsdException w:unhideWhenUsed="0" w:uiPriority="0" w:semiHidden="0" w:name="footer"/>
     <w:lsdException w:unhideWhenUsed="0" w:uiPriority="0" w:semiHidden="0" w:name="index heading"/>
     <w:lsdException w:qFormat="1" w:uiPriority="0" w:name="caption"/>
@@ -5121,7 +5319,7 @@
     <w:qFormat/>
     <w:uiPriority w:val="0"/>
     <w:rPr>
-      <w:rFonts w:ascii="Arial" w:hAnsi="Arial"/>
+      <w:rFonts w:ascii="Arial" w:hAnsi="Arial" w:eastAsia="Times New Roman" w:cs="Times New Roman"/>
       <w:sz w:val="24"/>
       <w:lang w:val="en-US" w:eastAsia="en-US" w:bidi="ar-SA"/>
     </w:rPr>
@@ -5208,7 +5406,6 @@
     <w:semiHidden/>
     <w:uiPriority w:val="0"/>
     <w:tblPr>
-      <w:tblStyle w:val="15"/>
       <w:tblLayout w:type="fixed"/>
       <w:tblCellMar>
         <w:top w:w="0" w:type="dxa"/>
@@ -5222,6 +5419,7 @@
     <w:name w:val="annotation text"/>
     <w:basedOn w:val="1"/>
     <w:semiHidden/>
+    <w:qFormat/>
     <w:uiPriority w:val="0"/>
     <w:rPr>
       <w:sz w:val="20"/>
@@ -5242,6 +5440,7 @@
     <w:name w:val="footnote text"/>
     <w:basedOn w:val="1"/>
     <w:semiHidden/>
+    <w:qFormat/>
     <w:uiPriority w:val="0"/>
     <w:rPr>
       <w:sz w:val="18"/>
@@ -5250,6 +5449,7 @@
   <w:style w:type="paragraph" w:styleId="10">
     <w:name w:val="header"/>
     <w:basedOn w:val="1"/>
+    <w:qFormat/>
     <w:uiPriority w:val="0"/>
     <w:pPr>
       <w:tabs>
@@ -5305,12 +5505,12 @@
     </w:pPr>
     <w:rPr>
       <w:b w:val="0"/>
-      <w:lang/>
     </w:rPr>
   </w:style>
   <w:style w:type="paragraph" w:customStyle="1" w:styleId="17">
     <w:name w:val="A_Body Bullet 1"/>
     <w:basedOn w:val="1"/>
+    <w:qFormat/>
     <w:uiPriority w:val="0"/>
     <w:pPr>
       <w:spacing w:before="60" w:after="60"/>
@@ -5613,7 +5813,7 @@
     <customSectPr/>
   </customSectProps>
   <customShpExts>
-    <customShpInfo spid="_x0000_s2052"/>
+    <customShpInfo spid="_x0000_s4097"/>
   </customShpExts>
 </s:customData>
 </file>

</xml_diff>

<commit_message>
chore: fix some mistakes
</commit_message>
<xml_diff>
--- a/MeetingMinute/Week03Day01.docx
+++ b/MeetingMinute/Week03Day01.docx
@@ -350,7 +350,7 @@
                 <w:szCs w:val="18"/>
                 <w:lang w:val="en-US"/>
               </w:rPr>
-              <w:t>Room 107</w:t>
+              <w:t>Room 103</w:t>
             </w:r>
           </w:p>
         </w:tc>
@@ -448,7 +448,6 @@
             <w:insideH w:val="none" w:color="auto" w:sz="0" w:space="0"/>
             <w:insideV w:val="none" w:color="auto" w:sz="0" w:space="0"/>
           </w:tblBorders>
-          <w:shd w:val="clear" w:color="auto" w:fill="800080"/>
           <w:tblLayout w:type="fixed"/>
           <w:tblCellMar>
             <w:top w:w="0" w:type="dxa"/>
@@ -1361,8 +1360,6 @@
               </w:rPr>
               <w:t>Guest</w:t>
             </w:r>
-            <w:bookmarkStart w:id="0" w:name="_GoBack"/>
-            <w:bookmarkEnd w:id="0"/>
           </w:p>
         </w:tc>
         <w:tc>
@@ -4969,24 +4966,8 @@
               <w:rFonts w:cs="Arial"/>
             </w:rPr>
           </w:pPr>
-          <w:r>
-            <w:rPr>
-              <w:rFonts w:cs="Arial"/>
-            </w:rPr>
-            <w:pict>
-              <v:shape id="_x0000_s4097" o:spid="_x0000_s4097" o:spt="75" type="#_x0000_t75" style="position:absolute;left:0pt;margin-left:1.85pt;margin-top:0.05pt;height:35.1pt;width:23.05pt;mso-wrap-distance-bottom:0pt;mso-wrap-distance-left:9pt;mso-wrap-distance-right:9pt;mso-wrap-distance-top:0pt;z-index:-251658240;mso-width-relative:page;mso-height-relative:page;" o:ole="t" filled="f" stroked="f" coordsize="21600,21600">
-                <v:path/>
-                <v:fill on="f" alignshape="1" focussize="0,0"/>
-                <v:stroke on="f"/>
-                <v:imagedata r:id="rId2" grayscale="f" bilevel="f" o:title=""/>
-                <o:lock v:ext="edit" aspectratio="t"/>
-                <w10:wrap type="square"/>
-              </v:shape>
-              <o:OLEObject Type="Embed" ProgID="Word.Picture.8" ShapeID="_x0000_s4097" DrawAspect="Content" ObjectID="_1468075725" r:id="rId1">
-                <o:LockedField>false</o:LockedField>
-              </o:OLEObject>
-            </w:pict>
-          </w:r>
+          <w:bookmarkStart w:id="0" w:name="_GoBack"/>
+          <w:bookmarkEnd w:id="0"/>
         </w:p>
       </w:tc>
       <w:tc>
@@ -5011,38 +4992,6 @@
               <w:szCs w:val="28"/>
             </w:rPr>
           </w:pPr>
-          <w:r>
-            <w:rPr>
-              <w:rFonts w:cs="Arial"/>
-              <w:sz w:val="28"/>
-              <w:szCs w:val="28"/>
-            </w:rPr>
-            <w:t>New York University</w:t>
-          </w:r>
-          <w:r>
-            <w:rPr>
-              <w:rFonts w:cs="Arial"/>
-              <w:sz w:val="28"/>
-              <w:szCs w:val="28"/>
-            </w:rPr>
-            <w:br w:type="textWrapping"/>
-          </w:r>
-          <w:r>
-            <w:rPr>
-              <w:rFonts w:cs="Arial"/>
-              <w:sz w:val="28"/>
-              <w:szCs w:val="28"/>
-            </w:rPr>
-            <w:t>Meeting Template</w:t>
-          </w:r>
-          <w:r>
-            <w:rPr>
-              <w:rFonts w:cs="Arial"/>
-              <w:sz w:val="28"/>
-              <w:szCs w:val="28"/>
-            </w:rPr>
-            <w:tab/>
-          </w:r>
         </w:p>
       </w:tc>
     </w:tr>
@@ -5812,9 +5761,6 @@
   <customSectProps>
     <customSectPr/>
   </customSectProps>
-  <customShpExts>
-    <customShpInfo spid="_x0000_s4097"/>
-  </customShpExts>
 </s:customData>
 </file>
 

</xml_diff>